<commit_message>
api documentation updates + docx -> pdf upload refactor
</commit_message>
<xml_diff>
--- a/amplify-lambda-api/api_documentation/Amplify_API_Documentation.docx
+++ b/amplify-lambda-api/api_documentation/Amplify_API_Documentation.docx
@@ -73,15 +73,6 @@
     <w:p>
       <w:pPr>
         <w:rPr>
-          <w:rFonts w:ascii="Times New Roman" w:eastAsia="Times New Roman" w:hAnsi="Times New Roman" w:cs="Times New Roman"/>
-          <w:color w:val="000000" w:themeColor="text1"/>
-          <w:sz w:val="22"/>
-          <w:szCs w:val="22"/>
-        </w:rPr>
-      </w:pPr>
-      <w:proofErr w:type="spellStart"/>
-      <w:r>
-        <w:rPr>
           <w:rFonts w:ascii="Calibri" w:eastAsia="Calibri" w:hAnsi="Calibri" w:cs="Calibri"/>
           <w:b/>
           <w:bCs/>
@@ -89,9 +80,8 @@
           <w:sz w:val="22"/>
           <w:szCs w:val="22"/>
         </w:rPr>
-        <w:t>Base_URL</w:t>
-      </w:r>
-      <w:proofErr w:type="spellEnd"/>
+      </w:pPr>
+      <w:proofErr w:type="spellStart"/>
       <w:r>
         <w:rPr>
           <w:rFonts w:ascii="Calibri" w:eastAsia="Calibri" w:hAnsi="Calibri" w:cs="Calibri"/>
@@ -101,8 +91,9 @@
           <w:sz w:val="22"/>
           <w:szCs w:val="22"/>
         </w:rPr>
-        <w:t xml:space="preserve">: </w:t>
+        <w:t>Base_URL</w:t>
       </w:r>
+      <w:proofErr w:type="spellEnd"/>
       <w:r>
         <w:rPr>
           <w:rFonts w:ascii="Calibri" w:eastAsia="Calibri" w:hAnsi="Calibri" w:cs="Calibri"/>
@@ -112,7 +103,7 @@
           <w:sz w:val="22"/>
           <w:szCs w:val="22"/>
         </w:rPr>
-        <w:t xml:space="preserve"> </w:t>
+        <w:t xml:space="preserve">: </w:t>
       </w:r>
       <w:r>
         <w:rPr>
@@ -123,30 +114,792 @@
           <w:sz w:val="22"/>
           <w:szCs w:val="22"/>
         </w:rPr>
-        <w:t>https://</w:t>
+        <w:t xml:space="preserve"> </w:t>
       </w:r>
-      <w:r>
+      <w:hyperlink r:id="rId7" w:history="1">
+        <w:r>
+          <w:rPr>
+            <w:rStyle w:val="Hyperlink"/>
+            <w:rFonts w:ascii="Calibri" w:eastAsia="Calibri" w:hAnsi="Calibri" w:cs="Calibri"/>
+            <w:b/>
+            <w:bCs/>
+            <w:sz w:val="22"/>
+            <w:szCs w:val="22"/>
+          </w:rPr>
+          <w:t>https://prod-api.vanderbilt.ai</w:t>
+        </w:r>
+      </w:hyperlink>
+    </w:p>
+    <w:p>
+      <w:pPr>
+        <w:pStyle w:val="Heading2"/>
+        <w:spacing w:before="200" w:after="0" w:line="299" w:lineRule="auto"/>
         <w:rPr>
           <w:rFonts w:ascii="Calibri" w:eastAsia="Calibri" w:hAnsi="Calibri" w:cs="Calibri"/>
           <w:b/>
           <w:bCs/>
           <w:color w:val="4F81BD"/>
-          <w:sz w:val="22"/>
-          <w:szCs w:val="22"/>
-        </w:rPr>
-        <w:t>prod</w:t>
-      </w:r>
+          <w:sz w:val="26"/>
+          <w:szCs w:val="26"/>
+        </w:rPr>
+      </w:pPr>
       <w:r>
         <w:rPr>
           <w:rFonts w:ascii="Calibri" w:eastAsia="Calibri" w:hAnsi="Calibri" w:cs="Calibri"/>
           <w:b/>
           <w:bCs/>
           <w:color w:val="4F81BD"/>
+          <w:sz w:val="26"/>
+          <w:szCs w:val="26"/>
+        </w:rPr>
+        <w:t xml:space="preserve">Endpoint: </w:t>
+      </w:r>
+      <w:r>
+        <w:rPr>
+          <w:rFonts w:ascii="Calibri" w:eastAsia="Calibri" w:hAnsi="Calibri" w:cs="Calibri"/>
+          <w:b/>
+          <w:bCs/>
+          <w:color w:val="4F81BD"/>
+          <w:sz w:val="26"/>
+          <w:szCs w:val="26"/>
+        </w:rPr>
+        <w:t>{</w:t>
+      </w:r>
+      <w:proofErr w:type="spellStart"/>
+      <w:r>
+        <w:rPr>
+          <w:rFonts w:ascii="Calibri" w:eastAsia="Calibri" w:hAnsi="Calibri" w:cs="Calibri"/>
+          <w:b/>
+          <w:bCs/>
+          <w:color w:val="4F81BD"/>
+          <w:sz w:val="26"/>
+          <w:szCs w:val="26"/>
+        </w:rPr>
+        <w:t>Base_URL</w:t>
+      </w:r>
+      <w:proofErr w:type="spellEnd"/>
+      <w:r>
+        <w:rPr>
+          <w:rFonts w:ascii="Calibri" w:eastAsia="Calibri" w:hAnsi="Calibri" w:cs="Calibri"/>
+          <w:b/>
+          <w:bCs/>
+          <w:color w:val="4F81BD"/>
+          <w:sz w:val="26"/>
+          <w:szCs w:val="26"/>
+        </w:rPr>
+        <w:t>}</w:t>
+      </w:r>
+      <w:r>
+        <w:rPr>
+          <w:rFonts w:ascii="Calibri" w:eastAsia="Calibri" w:hAnsi="Calibri" w:cs="Calibri"/>
+          <w:b/>
+          <w:bCs/>
+          <w:color w:val="4F81BD"/>
+          <w:sz w:val="26"/>
+          <w:szCs w:val="26"/>
+        </w:rPr>
+        <w:t>/</w:t>
+      </w:r>
+      <w:proofErr w:type="spellStart"/>
+      <w:r>
+        <w:rPr>
+          <w:rFonts w:ascii="Calibri" w:eastAsia="Calibri" w:hAnsi="Calibri" w:cs="Calibri"/>
+          <w:b/>
+          <w:bCs/>
+          <w:color w:val="4F81BD"/>
+          <w:sz w:val="26"/>
+          <w:szCs w:val="26"/>
+        </w:rPr>
+        <w:t>available_models</w:t>
+      </w:r>
+      <w:proofErr w:type="spellEnd"/>
+      <w:r>
+        <w:rPr>
+          <w:rFonts w:ascii="Calibri" w:eastAsia="Calibri" w:hAnsi="Calibri" w:cs="Calibri"/>
+          <w:b/>
+          <w:bCs/>
+          <w:color w:val="4F81BD"/>
+          <w:sz w:val="26"/>
+          <w:szCs w:val="26"/>
+        </w:rPr>
+        <w:t xml:space="preserve"> (GET)</w:t>
+      </w:r>
+    </w:p>
+    <w:p>
+      <w:pPr>
+        <w:spacing w:after="0"/>
+      </w:pPr>
+      <w:r>
+        <w:rPr>
+          <w:rFonts w:ascii="Times New Roman" w:eastAsia="Times New Roman" w:hAnsi="Times New Roman" w:cs="Times New Roman"/>
+          <w:color w:val="000000" w:themeColor="text1"/>
+        </w:rPr>
+        <w:t>View a list of</w:t>
+      </w:r>
+      <w:r>
+        <w:rPr>
+          <w:rFonts w:ascii="Times New Roman" w:eastAsia="Times New Roman" w:hAnsi="Times New Roman" w:cs="Times New Roman"/>
+          <w:color w:val="000000" w:themeColor="text1"/>
+        </w:rPr>
+        <w:t xml:space="preserve"> available models</w:t>
+      </w:r>
+      <w:r>
+        <w:rPr>
+          <w:rFonts w:ascii="Times New Roman" w:eastAsia="Times New Roman" w:hAnsi="Times New Roman" w:cs="Times New Roman"/>
+          <w:color w:val="000000" w:themeColor="text1"/>
+        </w:rPr>
+        <w:t xml:space="preserve">, including </w:t>
+      </w:r>
+      <w:r>
+        <w:rPr>
+          <w:rFonts w:ascii="Times New Roman" w:eastAsia="Times New Roman" w:hAnsi="Times New Roman" w:cs="Times New Roman"/>
+          <w:color w:val="000000" w:themeColor="text1"/>
+        </w:rPr>
+        <w:t>id</w:t>
+      </w:r>
+      <w:r>
+        <w:rPr>
+          <w:rFonts w:ascii="Times New Roman" w:eastAsia="Times New Roman" w:hAnsi="Times New Roman" w:cs="Times New Roman"/>
+          <w:color w:val="000000" w:themeColor="text1"/>
+        </w:rPr>
+        <w:t xml:space="preserve">, </w:t>
+      </w:r>
+      <w:r>
+        <w:rPr>
+          <w:rFonts w:ascii="Times New Roman" w:eastAsia="Times New Roman" w:hAnsi="Times New Roman" w:cs="Times New Roman"/>
+          <w:color w:val="000000" w:themeColor="text1"/>
+        </w:rPr>
+        <w:t>name, descriptions</w:t>
+      </w:r>
+      <w:r>
+        <w:rPr>
+          <w:rFonts w:ascii="Times New Roman" w:eastAsia="Times New Roman" w:hAnsi="Times New Roman" w:cs="Times New Roman"/>
+          <w:color w:val="000000" w:themeColor="text1"/>
+        </w:rPr>
+        <w:t xml:space="preserve">, </w:t>
+      </w:r>
+      <w:r>
+        <w:rPr>
+          <w:rFonts w:ascii="Times New Roman" w:eastAsia="Times New Roman" w:hAnsi="Times New Roman" w:cs="Times New Roman"/>
+          <w:color w:val="000000" w:themeColor="text1"/>
+        </w:rPr>
+        <w:t>context window size, output token limit, provider, support of base-64 encoded images as data source input</w:t>
+      </w:r>
+      <w:r>
+        <w:rPr>
+          <w:rFonts w:ascii="Times New Roman" w:eastAsia="Times New Roman" w:hAnsi="Times New Roman" w:cs="Times New Roman"/>
+          <w:color w:val="000000" w:themeColor="text1"/>
+        </w:rPr>
+        <w:t>, support of system prompts, and any additional system prompts</w:t>
+      </w:r>
+      <w:r>
+        <w:rPr>
+          <w:rFonts w:ascii="Times New Roman" w:eastAsia="Times New Roman" w:hAnsi="Times New Roman" w:cs="Times New Roman"/>
+          <w:color w:val="000000" w:themeColor="text1"/>
+        </w:rPr>
+        <w:t xml:space="preserve"> Amplify appends to the model.</w:t>
+      </w:r>
+    </w:p>
+    <w:tbl>
+      <w:tblPr>
+        <w:tblStyle w:val="TableGrid"/>
+        <w:tblW w:w="0" w:type="auto"/>
+        <w:tblLayout w:type="fixed"/>
+        <w:tblLook w:val="06A0" w:firstRow="1" w:lastRow="0" w:firstColumn="1" w:lastColumn="0" w:noHBand="1" w:noVBand="1"/>
+      </w:tblPr>
+      <w:tblGrid>
+        <w:gridCol w:w="2660"/>
+        <w:gridCol w:w="6700"/>
+      </w:tblGrid>
+      <w:tr>
+        <w:trPr>
+          <w:trHeight w:val="300"/>
+        </w:trPr>
+        <w:tc>
+          <w:tcPr>
+            <w:tcW w:w="2660" w:type="dxa"/>
+            <w:tcBorders>
+              <w:top w:val="single" w:sz="8" w:space="0" w:color="auto"/>
+              <w:left w:val="single" w:sz="8" w:space="0" w:color="auto"/>
+              <w:bottom w:val="single" w:sz="8" w:space="0" w:color="auto"/>
+              <w:right w:val="single" w:sz="8" w:space="0" w:color="auto"/>
+            </w:tcBorders>
+            <w:tcMar>
+              <w:left w:w="108" w:type="dxa"/>
+              <w:right w:w="108" w:type="dxa"/>
+            </w:tcMar>
+          </w:tcPr>
+          <w:p>
+            <w:r>
+              <w:rPr>
+                <w:rFonts w:ascii="Times New Roman" w:eastAsia="Times New Roman" w:hAnsi="Times New Roman" w:cs="Times New Roman"/>
+                <w:color w:val="000000" w:themeColor="text1"/>
+              </w:rPr>
+              <w:t>Expected Data</w:t>
+            </w:r>
+          </w:p>
+        </w:tc>
+        <w:tc>
+          <w:tcPr>
+            <w:tcW w:w="6700" w:type="dxa"/>
+            <w:tcBorders>
+              <w:top w:val="single" w:sz="8" w:space="0" w:color="auto"/>
+              <w:left w:val="single" w:sz="8" w:space="0" w:color="auto"/>
+              <w:bottom w:val="single" w:sz="8" w:space="0" w:color="auto"/>
+              <w:right w:val="single" w:sz="8" w:space="0" w:color="auto"/>
+            </w:tcBorders>
+            <w:tcMar>
+              <w:left w:w="108" w:type="dxa"/>
+              <w:right w:w="108" w:type="dxa"/>
+            </w:tcMar>
+          </w:tcPr>
+          <w:p>
+            <w:r>
+              <w:rPr>
+                <w:rFonts w:ascii="Times New Roman" w:eastAsia="Times New Roman" w:hAnsi="Times New Roman" w:cs="Times New Roman"/>
+                <w:color w:val="000000" w:themeColor="text1"/>
+              </w:rPr>
+              <w:t>Responses</w:t>
+            </w:r>
+          </w:p>
+        </w:tc>
+      </w:tr>
+      <w:tr>
+        <w:trPr>
+          <w:trHeight w:val="2055"/>
+        </w:trPr>
+        <w:tc>
+          <w:tcPr>
+            <w:tcW w:w="2660" w:type="dxa"/>
+            <w:tcBorders>
+              <w:top w:val="single" w:sz="8" w:space="0" w:color="auto"/>
+              <w:left w:val="single" w:sz="8" w:space="0" w:color="auto"/>
+              <w:bottom w:val="single" w:sz="8" w:space="0" w:color="auto"/>
+              <w:right w:val="single" w:sz="8" w:space="0" w:color="auto"/>
+            </w:tcBorders>
+            <w:tcMar>
+              <w:left w:w="108" w:type="dxa"/>
+              <w:right w:w="108" w:type="dxa"/>
+            </w:tcMar>
+          </w:tcPr>
+          <w:p>
+            <w:r>
+              <w:rPr>
+                <w:rFonts w:ascii="Times New Roman" w:eastAsia="Times New Roman" w:hAnsi="Times New Roman" w:cs="Times New Roman"/>
+                <w:color w:val="000000" w:themeColor="text1"/>
+              </w:rPr>
+              <w:t>N/A</w:t>
+            </w:r>
+          </w:p>
+        </w:tc>
+        <w:tc>
+          <w:tcPr>
+            <w:tcW w:w="6700" w:type="dxa"/>
+            <w:tcBorders>
+              <w:top w:val="single" w:sz="8" w:space="0" w:color="auto"/>
+              <w:left w:val="single" w:sz="8" w:space="0" w:color="auto"/>
+              <w:bottom w:val="single" w:sz="8" w:space="0" w:color="auto"/>
+              <w:right w:val="single" w:sz="8" w:space="0" w:color="auto"/>
+            </w:tcBorders>
+            <w:tcMar>
+              <w:left w:w="108" w:type="dxa"/>
+              <w:right w:w="108" w:type="dxa"/>
+            </w:tcMar>
+          </w:tcPr>
+          <w:p>
+            <w:r>
+              <w:rPr>
+                <w:rFonts w:ascii="Times New Roman" w:eastAsia="Times New Roman" w:hAnsi="Times New Roman" w:cs="Times New Roman"/>
+                <w:b/>
+                <w:bCs/>
+                <w:color w:val="000000" w:themeColor="text1"/>
+              </w:rPr>
+              <w:t>200:</w:t>
+            </w:r>
+            <w:r>
+              <w:rPr>
+                <w:rFonts w:ascii="Times New Roman" w:eastAsia="Times New Roman" w:hAnsi="Times New Roman" w:cs="Times New Roman"/>
+                <w:color w:val="000000" w:themeColor="text1"/>
+              </w:rPr>
+              <w:t xml:space="preserve"> List of </w:t>
+            </w:r>
+            <w:r>
+              <w:rPr>
+                <w:rFonts w:ascii="Times New Roman" w:eastAsia="Times New Roman" w:hAnsi="Times New Roman" w:cs="Times New Roman"/>
+                <w:color w:val="000000" w:themeColor="text1"/>
+              </w:rPr>
+              <w:t xml:space="preserve">available models and </w:t>
+            </w:r>
+            <w:proofErr w:type="spellStart"/>
+            <w:r>
+              <w:rPr>
+                <w:rFonts w:ascii="Times New Roman" w:eastAsia="Times New Roman" w:hAnsi="Times New Roman" w:cs="Times New Roman"/>
+                <w:color w:val="000000" w:themeColor="text1"/>
+              </w:rPr>
+              <w:t>Amplify’s</w:t>
+            </w:r>
+            <w:proofErr w:type="spellEnd"/>
+            <w:r>
+              <w:rPr>
+                <w:rFonts w:ascii="Times New Roman" w:eastAsia="Times New Roman" w:hAnsi="Times New Roman" w:cs="Times New Roman"/>
+                <w:color w:val="000000" w:themeColor="text1"/>
+              </w:rPr>
+              <w:t xml:space="preserve"> set default, cheapest, and advanced models</w:t>
+            </w:r>
+            <w:r>
+              <w:rPr>
+                <w:rFonts w:ascii="Times New Roman" w:eastAsia="Times New Roman" w:hAnsi="Times New Roman" w:cs="Times New Roman"/>
+                <w:color w:val="000000" w:themeColor="text1"/>
+              </w:rPr>
+              <w:t>.</w:t>
+            </w:r>
+            <w:r>
+              <w:br/>
+            </w:r>
+            <w:r>
+              <w:rPr>
+                <w:rFonts w:ascii="Times New Roman" w:eastAsia="Times New Roman" w:hAnsi="Times New Roman" w:cs="Times New Roman"/>
+                <w:color w:val="000000" w:themeColor="text1"/>
+              </w:rPr>
+              <w:t>Content: application/</w:t>
+            </w:r>
+            <w:proofErr w:type="spellStart"/>
+            <w:r>
+              <w:rPr>
+                <w:rFonts w:ascii="Times New Roman" w:eastAsia="Times New Roman" w:hAnsi="Times New Roman" w:cs="Times New Roman"/>
+                <w:color w:val="000000" w:themeColor="text1"/>
+              </w:rPr>
+              <w:t>json</w:t>
+            </w:r>
+            <w:proofErr w:type="spellEnd"/>
+            <w:r>
+              <w:br/>
+            </w:r>
+            <w:r>
+              <w:rPr>
+                <w:rFonts w:ascii="Times New Roman" w:eastAsia="Times New Roman" w:hAnsi="Times New Roman" w:cs="Times New Roman"/>
+                <w:color w:val="000000" w:themeColor="text1"/>
+              </w:rPr>
+              <w:t xml:space="preserve">   </w:t>
+            </w:r>
+            <w:r>
+              <w:rPr>
+                <w:rFonts w:ascii="Times New Roman" w:eastAsia="Times New Roman" w:hAnsi="Times New Roman" w:cs="Times New Roman"/>
+                <w:b/>
+                <w:bCs/>
+                <w:color w:val="000000" w:themeColor="text1"/>
+              </w:rPr>
+              <w:t>models</w:t>
+            </w:r>
+            <w:r>
+              <w:rPr>
+                <w:rFonts w:ascii="Times New Roman" w:eastAsia="Times New Roman" w:hAnsi="Times New Roman" w:cs="Times New Roman"/>
+                <w:color w:val="000000" w:themeColor="text1"/>
+              </w:rPr>
+              <w:t xml:space="preserve"> (</w:t>
+            </w:r>
+            <w:r>
+              <w:rPr>
+                <w:rFonts w:ascii="Times New Roman" w:eastAsia="Times New Roman" w:hAnsi="Times New Roman" w:cs="Times New Roman"/>
+                <w:color w:val="000000" w:themeColor="text1"/>
+              </w:rPr>
+              <w:t>list of model objects</w:t>
+            </w:r>
+            <w:r>
+              <w:rPr>
+                <w:rFonts w:ascii="Times New Roman" w:eastAsia="Times New Roman" w:hAnsi="Times New Roman" w:cs="Times New Roman"/>
+                <w:color w:val="000000" w:themeColor="text1"/>
+              </w:rPr>
+              <w:t>)</w:t>
+            </w:r>
+            <w:r>
+              <w:br/>
+            </w:r>
+            <w:r>
+              <w:rPr>
+                <w:rFonts w:ascii="Times New Roman" w:eastAsia="Times New Roman" w:hAnsi="Times New Roman" w:cs="Times New Roman"/>
+                <w:color w:val="000000" w:themeColor="text1"/>
+              </w:rPr>
+              <w:t xml:space="preserve">   </w:t>
+            </w:r>
+            <w:r>
+              <w:rPr>
+                <w:rFonts w:ascii="Times New Roman" w:eastAsia="Times New Roman" w:hAnsi="Times New Roman" w:cs="Times New Roman"/>
+                <w:b/>
+                <w:bCs/>
+                <w:color w:val="000000" w:themeColor="text1"/>
+              </w:rPr>
+              <w:t>default</w:t>
+            </w:r>
+            <w:r>
+              <w:rPr>
+                <w:rFonts w:ascii="Times New Roman" w:eastAsia="Times New Roman" w:hAnsi="Times New Roman" w:cs="Times New Roman"/>
+                <w:color w:val="000000" w:themeColor="text1"/>
+              </w:rPr>
+              <w:t xml:space="preserve"> (</w:t>
+            </w:r>
+            <w:r>
+              <w:rPr>
+                <w:rFonts w:ascii="Times New Roman" w:eastAsia="Times New Roman" w:hAnsi="Times New Roman" w:cs="Times New Roman"/>
+                <w:color w:val="000000" w:themeColor="text1"/>
+              </w:rPr>
+              <w:t>object</w:t>
+            </w:r>
+            <w:r>
+              <w:rPr>
+                <w:rFonts w:ascii="Times New Roman" w:eastAsia="Times New Roman" w:hAnsi="Times New Roman" w:cs="Times New Roman"/>
+                <w:color w:val="000000" w:themeColor="text1"/>
+              </w:rPr>
+              <w:t>)</w:t>
+            </w:r>
+            <w:r>
+              <w:br/>
+            </w:r>
+            <w:r>
+              <w:rPr>
+                <w:rFonts w:ascii="Times New Roman" w:eastAsia="Times New Roman" w:hAnsi="Times New Roman" w:cs="Times New Roman"/>
+                <w:color w:val="000000" w:themeColor="text1"/>
+              </w:rPr>
+              <w:t xml:space="preserve">   </w:t>
+            </w:r>
+            <w:r>
+              <w:rPr>
+                <w:rFonts w:ascii="Times New Roman" w:eastAsia="Times New Roman" w:hAnsi="Times New Roman" w:cs="Times New Roman"/>
+                <w:b/>
+                <w:bCs/>
+                <w:color w:val="000000" w:themeColor="text1"/>
+              </w:rPr>
+              <w:t>cheapest</w:t>
+            </w:r>
+            <w:r>
+              <w:rPr>
+                <w:rFonts w:ascii="Times New Roman" w:eastAsia="Times New Roman" w:hAnsi="Times New Roman" w:cs="Times New Roman"/>
+                <w:color w:val="000000" w:themeColor="text1"/>
+              </w:rPr>
+              <w:t xml:space="preserve"> </w:t>
+            </w:r>
+            <w:r>
+              <w:rPr>
+                <w:rFonts w:ascii="Times New Roman" w:eastAsia="Times New Roman" w:hAnsi="Times New Roman" w:cs="Times New Roman"/>
+                <w:color w:val="000000" w:themeColor="text1"/>
+              </w:rPr>
+              <w:t>(object</w:t>
+            </w:r>
+            <w:r>
+              <w:rPr>
+                <w:rFonts w:ascii="Times New Roman" w:eastAsia="Times New Roman" w:hAnsi="Times New Roman" w:cs="Times New Roman"/>
+                <w:color w:val="000000" w:themeColor="text1"/>
+              </w:rPr>
+              <w:t>)</w:t>
+            </w:r>
+            <w:r>
+              <w:br/>
+            </w:r>
+            <w:r>
+              <w:rPr>
+                <w:rFonts w:ascii="Times New Roman" w:eastAsia="Times New Roman" w:hAnsi="Times New Roman" w:cs="Times New Roman"/>
+                <w:color w:val="000000" w:themeColor="text1"/>
+              </w:rPr>
+              <w:t xml:space="preserve">  </w:t>
+            </w:r>
+            <w:r>
+              <w:rPr>
+                <w:rFonts w:ascii="Times New Roman" w:eastAsia="Times New Roman" w:hAnsi="Times New Roman" w:cs="Times New Roman"/>
+                <w:b/>
+                <w:bCs/>
+                <w:color w:val="000000" w:themeColor="text1"/>
+              </w:rPr>
+              <w:t xml:space="preserve"> </w:t>
+            </w:r>
+            <w:r>
+              <w:rPr>
+                <w:rFonts w:ascii="Times New Roman" w:eastAsia="Times New Roman" w:hAnsi="Times New Roman" w:cs="Times New Roman"/>
+                <w:b/>
+                <w:bCs/>
+                <w:color w:val="000000" w:themeColor="text1"/>
+              </w:rPr>
+              <w:t>advanced</w:t>
+            </w:r>
+            <w:r>
+              <w:rPr>
+                <w:rFonts w:ascii="Times New Roman" w:eastAsia="Times New Roman" w:hAnsi="Times New Roman" w:cs="Times New Roman"/>
+                <w:color w:val="000000" w:themeColor="text1"/>
+              </w:rPr>
+              <w:t xml:space="preserve"> (</w:t>
+            </w:r>
+            <w:r>
+              <w:rPr>
+                <w:rFonts w:ascii="Times New Roman" w:eastAsia="Times New Roman" w:hAnsi="Times New Roman" w:cs="Times New Roman"/>
+                <w:color w:val="000000" w:themeColor="text1"/>
+              </w:rPr>
+              <w:t>object</w:t>
+            </w:r>
+            <w:r>
+              <w:rPr>
+                <w:rFonts w:ascii="Times New Roman" w:eastAsia="Times New Roman" w:hAnsi="Times New Roman" w:cs="Times New Roman"/>
+                <w:color w:val="000000" w:themeColor="text1"/>
+              </w:rPr>
+              <w:t>)</w:t>
+            </w:r>
+          </w:p>
+        </w:tc>
+      </w:tr>
+      <w:tr>
+        <w:trPr>
+          <w:trHeight w:val="300"/>
+        </w:trPr>
+        <w:tc>
+          <w:tcPr>
+            <w:tcW w:w="2660" w:type="dxa"/>
+            <w:tcBorders>
+              <w:top w:val="single" w:sz="8" w:space="0" w:color="auto"/>
+              <w:left w:val="single" w:sz="8" w:space="0" w:color="auto"/>
+              <w:bottom w:val="single" w:sz="8" w:space="0" w:color="auto"/>
+              <w:right w:val="single" w:sz="8" w:space="0" w:color="auto"/>
+            </w:tcBorders>
+            <w:tcMar>
+              <w:left w:w="108" w:type="dxa"/>
+              <w:right w:w="108" w:type="dxa"/>
+            </w:tcMar>
+          </w:tcPr>
+          <w:p>
+            <w:r>
+              <w:rPr>
+                <w:rFonts w:ascii="Times New Roman" w:eastAsia="Times New Roman" w:hAnsi="Times New Roman" w:cs="Times New Roman"/>
+                <w:color w:val="000000" w:themeColor="text1"/>
+              </w:rPr>
+              <w:t>Example Body</w:t>
+            </w:r>
+          </w:p>
+        </w:tc>
+        <w:tc>
+          <w:tcPr>
+            <w:tcW w:w="6700" w:type="dxa"/>
+            <w:tcBorders>
+              <w:top w:val="single" w:sz="8" w:space="0" w:color="auto"/>
+              <w:left w:val="single" w:sz="8" w:space="0" w:color="auto"/>
+              <w:bottom w:val="single" w:sz="8" w:space="0" w:color="auto"/>
+              <w:right w:val="single" w:sz="8" w:space="0" w:color="auto"/>
+            </w:tcBorders>
+            <w:tcMar>
+              <w:left w:w="108" w:type="dxa"/>
+              <w:right w:w="108" w:type="dxa"/>
+            </w:tcMar>
+          </w:tcPr>
+          <w:p>
+            <w:r>
+              <w:rPr>
+                <w:rFonts w:ascii="Times New Roman" w:eastAsia="Times New Roman" w:hAnsi="Times New Roman" w:cs="Times New Roman"/>
+                <w:color w:val="000000" w:themeColor="text1"/>
+              </w:rPr>
+              <w:t>Example Response</w:t>
+            </w:r>
+          </w:p>
+        </w:tc>
+      </w:tr>
+      <w:tr>
+        <w:trPr>
+          <w:trHeight w:val="300"/>
+        </w:trPr>
+        <w:tc>
+          <w:tcPr>
+            <w:tcW w:w="2660" w:type="dxa"/>
+            <w:tcBorders>
+              <w:top w:val="single" w:sz="8" w:space="0" w:color="auto"/>
+              <w:left w:val="single" w:sz="8" w:space="0" w:color="auto"/>
+              <w:bottom w:val="single" w:sz="8" w:space="0" w:color="auto"/>
+              <w:right w:val="single" w:sz="8" w:space="0" w:color="auto"/>
+            </w:tcBorders>
+            <w:tcMar>
+              <w:left w:w="108" w:type="dxa"/>
+              <w:right w:w="108" w:type="dxa"/>
+            </w:tcMar>
+          </w:tcPr>
+          <w:p>
+            <w:r>
+              <w:rPr>
+                <w:rFonts w:ascii="Times New Roman" w:eastAsia="Times New Roman" w:hAnsi="Times New Roman" w:cs="Times New Roman"/>
+                <w:color w:val="000000" w:themeColor="text1"/>
+              </w:rPr>
+              <w:t>N/A</w:t>
+            </w:r>
+          </w:p>
+        </w:tc>
+        <w:tc>
+          <w:tcPr>
+            <w:tcW w:w="6700" w:type="dxa"/>
+            <w:tcBorders>
+              <w:top w:val="single" w:sz="8" w:space="0" w:color="auto"/>
+              <w:left w:val="single" w:sz="8" w:space="0" w:color="auto"/>
+              <w:bottom w:val="single" w:sz="8" w:space="0" w:color="auto"/>
+              <w:right w:val="single" w:sz="8" w:space="0" w:color="auto"/>
+            </w:tcBorders>
+            <w:tcMar>
+              <w:left w:w="108" w:type="dxa"/>
+              <w:right w:w="108" w:type="dxa"/>
+            </w:tcMar>
+          </w:tcPr>
+          <w:p>
+            <w:r>
+              <w:t>{</w:t>
+            </w:r>
+          </w:p>
+          <w:p>
+            <w:r>
+              <w:t xml:space="preserve">  "success": true,</w:t>
+            </w:r>
+          </w:p>
+          <w:p>
+            <w:r>
+              <w:t xml:space="preserve">  "data": {</w:t>
+            </w:r>
+          </w:p>
+          <w:p>
+            <w:r>
+              <w:t xml:space="preserve">    "models": [</w:t>
+            </w:r>
+          </w:p>
+          <w:p>
+            <w:r>
+              <w:t xml:space="preserve">      {"id": "gpt-4o-mini",</w:t>
+            </w:r>
+          </w:p>
+          <w:p>
+            <w:r>
+              <w:t xml:space="preserve">        "name": "GPT-4o-mini",</w:t>
+            </w:r>
+          </w:p>
+          <w:p>
+            <w:r>
+              <w:t xml:space="preserve">        "description": "Consider it for its ability to output longer responses and deliver rapid replies with advanced comprehension. GPT-4o Mini is OpenAI’s most cost-efficient small model. </w:t>
+            </w:r>
+            <w:r>
+              <w:t xml:space="preserve">Trained </w:t>
+            </w:r>
+            <w:r>
+              <w:t>on information available through October 2023.",</w:t>
+            </w:r>
+          </w:p>
+          <w:p>
+            <w:r>
+              <w:t xml:space="preserve">        "</w:t>
+            </w:r>
+            <w:proofErr w:type="spellStart"/>
+            <w:r>
+              <w:t>inputContextWindow</w:t>
+            </w:r>
+            <w:proofErr w:type="spellEnd"/>
+            <w:r>
+              <w:t>": 128000,</w:t>
+            </w:r>
+          </w:p>
+          <w:p>
+            <w:r>
+              <w:t xml:space="preserve">        "</w:t>
+            </w:r>
+            <w:proofErr w:type="spellStart"/>
+            <w:r>
+              <w:t>outputTokenLimit</w:t>
+            </w:r>
+            <w:proofErr w:type="spellEnd"/>
+            <w:r>
+              <w:t>": 16384,</w:t>
+            </w:r>
+          </w:p>
+          <w:p>
+            <w:r>
+              <w:t xml:space="preserve">        "</w:t>
+            </w:r>
+            <w:proofErr w:type="spellStart"/>
+            <w:r>
+              <w:t>supportsImages</w:t>
+            </w:r>
+            <w:proofErr w:type="spellEnd"/>
+            <w:r>
+              <w:t>": true,</w:t>
+            </w:r>
+          </w:p>
+          <w:p>
+            <w:r>
+              <w:t xml:space="preserve">        "provider": "Azure"</w:t>
+            </w:r>
+            <w:r>
+              <w:t>,</w:t>
+            </w:r>
+          </w:p>
+          <w:p>
+            <w:r>
+              <w:t xml:space="preserve">        “</w:t>
+            </w:r>
+            <w:proofErr w:type="spellStart"/>
+            <w:r>
+              <w:t>supportsSystemPrompts</w:t>
+            </w:r>
+            <w:proofErr w:type="spellEnd"/>
+            <w:proofErr w:type="gramStart"/>
+            <w:r>
+              <w:t>”:true</w:t>
+            </w:r>
+            <w:proofErr w:type="gramEnd"/>
+            <w:r>
+              <w:t xml:space="preserve">, </w:t>
+            </w:r>
+          </w:p>
+          <w:p>
+            <w:r>
+              <w:t xml:space="preserve">        “</w:t>
+            </w:r>
+            <w:proofErr w:type="spellStart"/>
+            <w:r>
+              <w:t>systemPrompt</w:t>
+            </w:r>
+            <w:proofErr w:type="spellEnd"/>
+            <w:r>
+              <w:t>”: “Additional prompt”</w:t>
+            </w:r>
+          </w:p>
+          <w:p>
+            <w:r>
+              <w:t xml:space="preserve">      }],</w:t>
+            </w:r>
+          </w:p>
+          <w:p>
+            <w:r>
+              <w:t xml:space="preserve">    "default”: &lt;model Object&gt;,</w:t>
+            </w:r>
+          </w:p>
+          <w:p>
+            <w:r>
+              <w:t xml:space="preserve">    "advanced&lt;model Object&gt;,</w:t>
+            </w:r>
+          </w:p>
+          <w:p>
+            <w:r>
+              <w:t xml:space="preserve">    "cheapest": &lt;model Object</w:t>
+            </w:r>
+            <w:proofErr w:type="gramStart"/>
+            <w:r>
+              <w:t>&gt; }</w:t>
+            </w:r>
+            <w:proofErr w:type="gramEnd"/>
+          </w:p>
+          <w:p>
+            <w:r>
+              <w:t>}</w:t>
+            </w:r>
+          </w:p>
+        </w:tc>
+      </w:tr>
+    </w:tbl>
+    <w:p>
+      <w:pPr>
+        <w:rPr>
+          <w:rFonts w:ascii="Times New Roman" w:eastAsia="Times New Roman" w:hAnsi="Times New Roman" w:cs="Times New Roman"/>
+          <w:color w:val="000000" w:themeColor="text1"/>
           <w:sz w:val="22"/>
           <w:szCs w:val="22"/>
         </w:rPr>
-        <w:t>-api.vanderbilt.ai</w:t>
-      </w:r>
+      </w:pPr>
     </w:p>
     <w:p>
       <w:pPr>
@@ -162,6 +915,7 @@
           <w:sz w:val="26"/>
           <w:szCs w:val="26"/>
         </w:rPr>
+        <w:lastRenderedPageBreak/>
         <w:t>Endpoint:</w:t>
       </w:r>
       <w:r>
@@ -329,41 +1083,29 @@
                 <w:rFonts w:ascii="Times New Roman" w:eastAsia="Times New Roman" w:hAnsi="Times New Roman" w:cs="Times New Roman"/>
                 <w:color w:val="000000" w:themeColor="text1"/>
               </w:rPr>
-              <w:t xml:space="preserve">  Options include:</w:t>
-            </w:r>
-          </w:p>
-          <w:p>
-            <w:r>
-              <w:rPr>
-                <w:rFonts w:ascii="Times New Roman" w:eastAsia="Times New Roman" w:hAnsi="Times New Roman" w:cs="Times New Roman"/>
-                <w:color w:val="000000" w:themeColor="text1"/>
-              </w:rPr>
-              <w:t xml:space="preserve">     - gpt-35-turbo, gpt-4o</w:t>
-            </w:r>
-            <w:r>
-              <w:rPr>
-                <w:rFonts w:ascii="Times New Roman" w:eastAsia="Times New Roman" w:hAnsi="Times New Roman" w:cs="Times New Roman"/>
-                <w:color w:val="000000" w:themeColor="text1"/>
-              </w:rPr>
-              <w:t>, gpt-4o-mini,</w:t>
-            </w:r>
-          </w:p>
-          <w:p>
-            <w:r>
-              <w:rPr>
-                <w:rFonts w:ascii="Times New Roman" w:eastAsia="Times New Roman" w:hAnsi="Times New Roman" w:cs="Times New Roman"/>
-                <w:color w:val="000000" w:themeColor="text1"/>
-              </w:rPr>
-              <w:t xml:space="preserve">     - gpt-4-1106-Preview</w:t>
-            </w:r>
-          </w:p>
-          <w:p>
-            <w:r>
-              <w:rPr>
-                <w:rFonts w:ascii="Times New Roman" w:eastAsia="Times New Roman" w:hAnsi="Times New Roman" w:cs="Times New Roman"/>
-                <w:color w:val="000000" w:themeColor="text1"/>
-              </w:rPr>
-              <w:t xml:space="preserve">     - </w:t>
+              <w:t xml:space="preserve">  </w:t>
+            </w:r>
+            <w:r>
+              <w:rPr>
+                <w:rFonts w:ascii="Times New Roman" w:eastAsia="Times New Roman" w:hAnsi="Times New Roman" w:cs="Times New Roman"/>
+                <w:color w:val="000000" w:themeColor="text1"/>
+              </w:rPr>
+              <w:t xml:space="preserve">To get model Ids, please </w:t>
+            </w:r>
+            <w:r>
+              <w:rPr>
+                <w:rFonts w:ascii="Times New Roman" w:eastAsia="Times New Roman" w:hAnsi="Times New Roman" w:cs="Times New Roman"/>
+                <w:color w:val="000000" w:themeColor="text1"/>
+              </w:rPr>
+              <w:t>make a request to the /</w:t>
+            </w:r>
+            <w:proofErr w:type="spellStart"/>
+            <w:r>
+              <w:rPr>
+                <w:rFonts w:ascii="Times New Roman" w:eastAsia="Times New Roman" w:hAnsi="Times New Roman" w:cs="Times New Roman"/>
+                <w:color w:val="000000" w:themeColor="text1"/>
+              </w:rPr>
+              <w:t>available_</w:t>
             </w:r>
             <w:proofErr w:type="gramStart"/>
             <w:r>
@@ -371,141 +1113,19 @@
                 <w:rFonts w:ascii="Times New Roman" w:eastAsia="Times New Roman" w:hAnsi="Times New Roman" w:cs="Times New Roman"/>
                 <w:color w:val="000000" w:themeColor="text1"/>
               </w:rPr>
-              <w:t>anthropic.claude</w:t>
-            </w:r>
+              <w:t>models</w:t>
+            </w:r>
+            <w:proofErr w:type="spellEnd"/>
             <w:proofErr w:type="gramEnd"/>
             <w:r>
               <w:rPr>
                 <w:rFonts w:ascii="Times New Roman" w:eastAsia="Times New Roman" w:hAnsi="Times New Roman" w:cs="Times New Roman"/>
                 <w:color w:val="000000" w:themeColor="text1"/>
               </w:rPr>
-              <w:t>-3-haiku-20240307-v1:0</w:t>
-            </w:r>
-          </w:p>
-          <w:p>
-            <w:r>
-              <w:rPr>
-                <w:rFonts w:ascii="Times New Roman" w:eastAsia="Times New Roman" w:hAnsi="Times New Roman" w:cs="Times New Roman"/>
-                <w:color w:val="000000" w:themeColor="text1"/>
-              </w:rPr>
-              <w:t xml:space="preserve">     - </w:t>
-            </w:r>
-            <w:proofErr w:type="gramStart"/>
-            <w:r>
-              <w:rPr>
-                <w:rFonts w:ascii="Times New Roman" w:eastAsia="Times New Roman" w:hAnsi="Times New Roman" w:cs="Times New Roman"/>
-                <w:color w:val="000000" w:themeColor="text1"/>
-              </w:rPr>
-              <w:t>anthropic.claude</w:t>
-            </w:r>
-            <w:proofErr w:type="gramEnd"/>
-            <w:r>
-              <w:rPr>
-                <w:rFonts w:ascii="Times New Roman" w:eastAsia="Times New Roman" w:hAnsi="Times New Roman" w:cs="Times New Roman"/>
-                <w:color w:val="000000" w:themeColor="text1"/>
-              </w:rPr>
-              <w:t>-3-5-sonnet-20240620-v1:0</w:t>
-            </w:r>
-          </w:p>
-          <w:p>
-            <w:r>
-              <w:rPr>
-                <w:rFonts w:ascii="Times New Roman" w:eastAsia="Times New Roman" w:hAnsi="Times New Roman" w:cs="Times New Roman"/>
-                <w:color w:val="000000" w:themeColor="text1"/>
-              </w:rPr>
-              <w:t xml:space="preserve">     - </w:t>
-            </w:r>
-            <w:proofErr w:type="gramStart"/>
-            <w:r>
-              <w:rPr>
-                <w:rFonts w:ascii="Times New Roman" w:eastAsia="Times New Roman" w:hAnsi="Times New Roman" w:cs="Times New Roman"/>
-                <w:color w:val="000000" w:themeColor="text1"/>
-              </w:rPr>
-              <w:t>anthropic.claude</w:t>
-            </w:r>
-            <w:proofErr w:type="gramEnd"/>
-            <w:r>
-              <w:rPr>
-                <w:rFonts w:ascii="Times New Roman" w:eastAsia="Times New Roman" w:hAnsi="Times New Roman" w:cs="Times New Roman"/>
-                <w:color w:val="000000" w:themeColor="text1"/>
-              </w:rPr>
-              <w:t>-3-opus-20240229-v1:0</w:t>
-            </w:r>
-          </w:p>
-          <w:p>
-            <w:r>
-              <w:rPr>
-                <w:rFonts w:ascii="Times New Roman" w:eastAsia="Times New Roman" w:hAnsi="Times New Roman" w:cs="Times New Roman"/>
-                <w:color w:val="000000" w:themeColor="text1"/>
-              </w:rPr>
-              <w:t xml:space="preserve">     - </w:t>
-            </w:r>
-            <w:proofErr w:type="gramStart"/>
-            <w:r>
-              <w:rPr>
-                <w:rFonts w:ascii="Times New Roman" w:eastAsia="Times New Roman" w:hAnsi="Times New Roman" w:cs="Times New Roman"/>
-                <w:color w:val="000000" w:themeColor="text1"/>
-              </w:rPr>
-              <w:t>mistral.mistral</w:t>
-            </w:r>
-            <w:proofErr w:type="gramEnd"/>
-            <w:r>
-              <w:rPr>
-                <w:rFonts w:ascii="Times New Roman" w:eastAsia="Times New Roman" w:hAnsi="Times New Roman" w:cs="Times New Roman"/>
-                <w:color w:val="000000" w:themeColor="text1"/>
-              </w:rPr>
-              <w:t>-7b-instruct-v0:2</w:t>
-            </w:r>
-          </w:p>
-          <w:p>
-            <w:r>
-              <w:rPr>
-                <w:rFonts w:ascii="Times New Roman" w:eastAsia="Times New Roman" w:hAnsi="Times New Roman" w:cs="Times New Roman"/>
-                <w:color w:val="000000" w:themeColor="text1"/>
-              </w:rPr>
-              <w:t xml:space="preserve">     - </w:t>
-            </w:r>
-            <w:proofErr w:type="gramStart"/>
-            <w:r>
-              <w:rPr>
-                <w:rFonts w:ascii="Times New Roman" w:eastAsia="Times New Roman" w:hAnsi="Times New Roman" w:cs="Times New Roman"/>
-                <w:color w:val="000000" w:themeColor="text1"/>
-              </w:rPr>
-              <w:t>mistral.mixtral</w:t>
-            </w:r>
-            <w:proofErr w:type="gramEnd"/>
-            <w:r>
-              <w:rPr>
-                <w:rFonts w:ascii="Times New Roman" w:eastAsia="Times New Roman" w:hAnsi="Times New Roman" w:cs="Times New Roman"/>
-                <w:color w:val="000000" w:themeColor="text1"/>
-              </w:rPr>
-              <w:t>-8x7b-instruct-v0:1</w:t>
-            </w:r>
-          </w:p>
-          <w:p>
-            <w:r>
-              <w:rPr>
-                <w:rFonts w:ascii="Times New Roman" w:eastAsia="Times New Roman" w:hAnsi="Times New Roman" w:cs="Times New Roman"/>
-                <w:color w:val="000000" w:themeColor="text1"/>
-              </w:rPr>
-              <w:t xml:space="preserve">     -  </w:t>
-            </w:r>
-            <w:proofErr w:type="gramStart"/>
-            <w:r>
-              <w:rPr>
-                <w:rFonts w:ascii="Times New Roman" w:eastAsia="Times New Roman" w:hAnsi="Times New Roman" w:cs="Times New Roman"/>
-                <w:color w:val="000000" w:themeColor="text1"/>
-              </w:rPr>
-              <w:t>mistral.mistral</w:t>
-            </w:r>
-            <w:proofErr w:type="gramEnd"/>
-            <w:r>
-              <w:rPr>
-                <w:rFonts w:ascii="Times New Roman" w:eastAsia="Times New Roman" w:hAnsi="Times New Roman" w:cs="Times New Roman"/>
-                <w:color w:val="000000" w:themeColor="text1"/>
-              </w:rPr>
-              <w:t>-large-2402-v1:0</w:t>
-            </w:r>
+              <w:t xml:space="preserve"> endpoint</w:t>
+            </w:r>
+          </w:p>
+          <w:p>
             <w:r>
               <w:br/>
             </w:r>
@@ -1317,7 +1937,6 @@
                 <w:rFonts w:ascii="Times New Roman" w:eastAsia="Times New Roman" w:hAnsi="Times New Roman" w:cs="Times New Roman"/>
                 <w:color w:val="000000" w:themeColor="text1"/>
               </w:rPr>
-              <w:lastRenderedPageBreak/>
               <w:t>{</w:t>
             </w:r>
             <w:r>
@@ -1485,6 +2104,7 @@
                 <w:rFonts w:ascii="Aptos" w:eastAsia="Aptos" w:hAnsi="Aptos" w:cs="Aptos"/>
                 <w:color w:val="000000" w:themeColor="text1"/>
               </w:rPr>
+              <w:lastRenderedPageBreak/>
               <w:t xml:space="preserve">            }</w:t>
             </w:r>
             <w:r>
@@ -1624,7 +2244,35 @@
                 <w:rFonts w:ascii="Times New Roman" w:eastAsia="Times New Roman" w:hAnsi="Times New Roman" w:cs="Times New Roman"/>
                 <w:color w:val="000000" w:themeColor="text1"/>
               </w:rPr>
-              <w:t xml:space="preserve">            "model": ["gpt-4o"],</w:t>
+              <w:t xml:space="preserve">            "model": </w:t>
+            </w:r>
+            <w:r>
+              <w:rPr>
+                <w:rFonts w:ascii="Times New Roman" w:eastAsia="Times New Roman" w:hAnsi="Times New Roman" w:cs="Times New Roman"/>
+                <w:color w:val="000000" w:themeColor="text1"/>
+              </w:rPr>
+              <w:t xml:space="preserve">{“id”: </w:t>
+            </w:r>
+            <w:r>
+              <w:rPr>
+                <w:rFonts w:ascii="Times New Roman" w:eastAsia="Times New Roman" w:hAnsi="Times New Roman" w:cs="Times New Roman"/>
+                <w:color w:val="000000" w:themeColor="text1"/>
+              </w:rPr>
+              <w:t>"gpt-4o"</w:t>
+            </w:r>
+            <w:r>
+              <w:rPr>
+                <w:rFonts w:ascii="Times New Roman" w:eastAsia="Times New Roman" w:hAnsi="Times New Roman" w:cs="Times New Roman"/>
+                <w:color w:val="000000" w:themeColor="text1"/>
+              </w:rPr>
+              <w:t>}</w:t>
+            </w:r>
+            <w:r>
+              <w:rPr>
+                <w:rFonts w:ascii="Times New Roman" w:eastAsia="Times New Roman" w:hAnsi="Times New Roman" w:cs="Times New Roman"/>
+                <w:color w:val="000000" w:themeColor="text1"/>
+              </w:rPr>
+              <w:t>,</w:t>
             </w:r>
             <w:r>
               <w:br/>
@@ -1751,6 +2399,7 @@
                 <w:rFonts w:ascii="Times New Roman" w:eastAsia="Times New Roman" w:hAnsi="Times New Roman" w:cs="Times New Roman"/>
                 <w:color w:val="000000" w:themeColor="text1"/>
               </w:rPr>
+              <w:lastRenderedPageBreak/>
               <w:t>{</w:t>
             </w:r>
             <w:r>
@@ -1797,6 +2446,20 @@
         </w:tc>
       </w:tr>
     </w:tbl>
+    <w:p>
+      <w:pPr>
+        <w:pStyle w:val="Heading2"/>
+        <w:spacing w:before="200" w:after="0" w:line="299" w:lineRule="auto"/>
+        <w:rPr>
+          <w:rFonts w:ascii="Calibri" w:eastAsia="Calibri" w:hAnsi="Calibri" w:cs="Calibri"/>
+          <w:b/>
+          <w:bCs/>
+          <w:color w:val="4F81BD"/>
+          <w:sz w:val="26"/>
+          <w:szCs w:val="26"/>
+        </w:rPr>
+      </w:pPr>
+    </w:p>
     <w:p>
       <w:pPr>
         <w:pStyle w:val="Heading2"/>
@@ -2302,14 +2965,7 @@
               <w:rPr>
                 <w:rFonts w:ascii="Times New Roman" w:eastAsia="Times New Roman" w:hAnsi="Times New Roman" w:cs="Times New Roman"/>
               </w:rPr>
-              <w:t>yourEmail@vanderbilt.edu/sharedByEmail@vanderbilt.edu/9328</w:t>
-            </w:r>
-            <w:r>
-              <w:rPr>
-                <w:rFonts w:ascii="Times New Roman" w:eastAsia="Times New Roman" w:hAnsi="Times New Roman" w:cs="Times New Roman"/>
-              </w:rPr>
-              <w:lastRenderedPageBreak/>
-              <w:t>04035837948202934805-24382.json</w:t>
+              <w:t>yourEmail@vanderbilt.edu/sharedByEmail@vanderbilt.edu/932804035837948202934805-24382.json</w:t>
             </w:r>
             <w:r>
               <w:rPr>
@@ -5916,7 +6572,29 @@
           <w:sz w:val="26"/>
           <w:szCs w:val="26"/>
         </w:rPr>
-        <w:t>/tags/list (POST)</w:t>
+        <w:t>/tags/list (</w:t>
+      </w:r>
+      <w:r>
+        <w:rPr>
+          <w:rFonts w:ascii="Calibri" w:eastAsia="Calibri" w:hAnsi="Calibri" w:cs="Calibri"/>
+          <w:b/>
+          <w:bCs/>
+          <w:color w:val="4F81BD"/>
+          <w:sz w:val="26"/>
+          <w:szCs w:val="26"/>
+        </w:rPr>
+        <w:t>GET</w:t>
+      </w:r>
+      <w:r>
+        <w:rPr>
+          <w:rFonts w:ascii="Calibri" w:eastAsia="Calibri" w:hAnsi="Calibri" w:cs="Calibri"/>
+          <w:b/>
+          <w:bCs/>
+          <w:color w:val="4F81BD"/>
+          <w:sz w:val="26"/>
+          <w:szCs w:val="26"/>
+        </w:rPr>
+        <w:t>)</w:t>
       </w:r>
     </w:p>
     <w:p>
@@ -6237,27 +6915,7 @@
                 <w:rFonts w:ascii="Times New Roman" w:eastAsia="Times New Roman" w:hAnsi="Times New Roman" w:cs="Times New Roman"/>
                 <w:color w:val="000000" w:themeColor="text1"/>
               </w:rPr>
-              <w:t>{</w:t>
-            </w:r>
-            <w:r>
-              <w:br/>
-            </w:r>
-            <w:r>
-              <w:rPr>
-                <w:rFonts w:ascii="Times New Roman" w:eastAsia="Times New Roman" w:hAnsi="Times New Roman" w:cs="Times New Roman"/>
-                <w:color w:val="000000" w:themeColor="text1"/>
-              </w:rPr>
-              <w:t xml:space="preserve">    "data": {}</w:t>
-            </w:r>
-            <w:r>
-              <w:br/>
-            </w:r>
-            <w:r>
-              <w:rPr>
-                <w:rFonts w:ascii="Times New Roman" w:eastAsia="Times New Roman" w:hAnsi="Times New Roman" w:cs="Times New Roman"/>
-                <w:color w:val="000000" w:themeColor="text1"/>
-              </w:rPr>
-              <w:t>}</w:t>
+              <w:t>N/A</w:t>
             </w:r>
           </w:p>
         </w:tc>
@@ -6439,17 +7097,6 @@
           <w:szCs w:val="26"/>
         </w:rPr>
         <w:t>files</w:t>
-      </w:r>
-      <w:r>
-        <w:rPr>
-          <w:rFonts w:ascii="Calibri" w:eastAsia="Calibri" w:hAnsi="Calibri" w:cs="Calibri"/>
-          <w:b/>
-          <w:bCs/>
-          <w:color w:val="4F81BD"/>
-          <w:sz w:val="26"/>
-          <w:szCs w:val="26"/>
-        </w:rPr>
-        <w:t xml:space="preserve"> </w:t>
       </w:r>
       <w:r>
         <w:rPr>
@@ -14912,8 +15559,6 @@
       <w:pPr>
         <w:pStyle w:val="Heading2"/>
         <w:spacing w:before="200" w:after="0" w:line="299" w:lineRule="auto"/>
-      </w:pPr>
-      <w:r>
         <w:rPr>
           <w:rFonts w:ascii="Calibri" w:eastAsia="Calibri" w:hAnsi="Calibri" w:cs="Calibri"/>
           <w:b/>
@@ -14922,7 +15567,22 @@
           <w:sz w:val="26"/>
           <w:szCs w:val="26"/>
         </w:rPr>
-        <w:lastRenderedPageBreak/>
+      </w:pPr>
+    </w:p>
+    <w:p>
+      <w:pPr>
+        <w:pStyle w:val="Heading2"/>
+        <w:spacing w:before="200" w:after="0" w:line="299" w:lineRule="auto"/>
+      </w:pPr>
+      <w:r>
+        <w:rPr>
+          <w:rFonts w:ascii="Calibri" w:eastAsia="Calibri" w:hAnsi="Calibri" w:cs="Calibri"/>
+          <w:b/>
+          <w:bCs/>
+          <w:color w:val="4F81BD"/>
+          <w:sz w:val="26"/>
+          <w:szCs w:val="26"/>
+        </w:rPr>
         <w:t xml:space="preserve">Endpoint: </w:t>
       </w:r>
       <w:r>
@@ -15085,7 +15745,7 @@
       </w:tr>
       <w:tr>
         <w:trPr>
-          <w:trHeight w:val="1590"/>
+          <w:trHeight w:val="2005"/>
         </w:trPr>
         <w:tc>
           <w:tcPr>
@@ -15315,6 +15975,7 @@
                 <w:rFonts w:ascii="Times New Roman" w:eastAsia="Times New Roman" w:hAnsi="Times New Roman" w:cs="Times New Roman"/>
                 <w:color w:val="000000" w:themeColor="text1"/>
               </w:rPr>
+              <w:lastRenderedPageBreak/>
               <w:t>Example Body</w:t>
             </w:r>
           </w:p>
@@ -15395,15 +16056,7 @@
                 <w:rFonts w:ascii="Aptos" w:eastAsia="Aptos" w:hAnsi="Aptos" w:cs="Aptos"/>
                 <w:color w:val="000000" w:themeColor="text1"/>
               </w:rPr>
-              <w:t xml:space="preserve"> </w:t>
-            </w:r>
-            <w:r>
-              <w:rPr>
-                <w:rFonts w:ascii="Aptos" w:eastAsia="Aptos" w:hAnsi="Aptos" w:cs="Aptos"/>
-                <w:color w:val="000000" w:themeColor="text1"/>
-              </w:rPr>
-              <w:lastRenderedPageBreak/>
-              <w:t>yourEmail@vanderbilt.edu/msg_P0lpFUEY _pie_chart.png</w:t>
+              <w:t xml:space="preserve"> yourEmail@vanderbilt.edu/msg_P0lpFUEY _pie_chart.png</w:t>
             </w:r>
             <w:r>
               <w:rPr>
@@ -15470,7 +16123,6 @@
                 <w:rFonts w:ascii="Times New Roman" w:eastAsia="Times New Roman" w:hAnsi="Times New Roman" w:cs="Times New Roman"/>
                 <w:color w:val="000000" w:themeColor="text1"/>
               </w:rPr>
-              <w:lastRenderedPageBreak/>
               <w:t>{</w:t>
             </w:r>
             <w:r>
@@ -15491,7 +16143,6 @@
                 <w:rFonts w:ascii="Times New Roman" w:eastAsia="Times New Roman" w:hAnsi="Times New Roman" w:cs="Times New Roman"/>
                 <w:color w:val="000000" w:themeColor="text1"/>
               </w:rPr>
-              <w:lastRenderedPageBreak/>
               <w:t xml:space="preserve">    "</w:t>
             </w:r>
             <w:proofErr w:type="spellStart"/>
@@ -16009,6 +16660,20 @@
       <w:pPr>
         <w:pStyle w:val="Heading2"/>
         <w:spacing w:before="200" w:after="0" w:line="299" w:lineRule="auto"/>
+        <w:rPr>
+          <w:rFonts w:ascii="Calibri" w:eastAsia="Calibri" w:hAnsi="Calibri" w:cs="Calibri"/>
+          <w:b/>
+          <w:bCs/>
+          <w:color w:val="4F81BD"/>
+          <w:sz w:val="26"/>
+          <w:szCs w:val="26"/>
+        </w:rPr>
+      </w:pPr>
+    </w:p>
+    <w:p>
+      <w:pPr>
+        <w:pStyle w:val="Heading2"/>
+        <w:spacing w:before="200" w:after="0" w:line="299" w:lineRule="auto"/>
       </w:pPr>
       <w:r>
         <w:rPr>
@@ -16502,8 +17167,8 @@
     </w:p>
     <w:p/>
     <w:sectPr>
-      <w:headerReference w:type="default" r:id="rId7"/>
-      <w:footerReference w:type="default" r:id="rId8"/>
+      <w:headerReference w:type="default" r:id="rId8"/>
+      <w:footerReference w:type="default" r:id="rId9"/>
       <w:pgSz w:w="12240" w:h="15840"/>
       <w:pgMar w:top="1440" w:right="1440" w:bottom="1440" w:left="1440" w:header="720" w:footer="720" w:gutter="0"/>
       <w:cols w:space="720"/>

</xml_diff>